<commit_message>
Har reviewet OC1, OC2, OC3,OC4.
</commit_message>
<xml_diff>
--- a/Documentation/03 - Analysis/Operations kontrakter/OC 2 - angivVinkel.docx
+++ b/Documentation/03 - Analysis/Operations kontrakter/OC 2 - angivVinkel.docx
@@ -1,6 +1,6 @@
 
 <file path=word/document.xml><?xml version="1.0" encoding="utf-8"?>
-<w:document xmlns:wpc="http://schemas.microsoft.com/office/word/2010/wordprocessingCanvas" xmlns:cx="http://schemas.microsoft.com/office/drawing/2014/chartex" xmlns:cx1="http://schemas.microsoft.com/office/drawing/2015/9/8/chartex" xmlns:cx2="http://schemas.microsoft.com/office/drawing/2015/10/21/chartex" xmlns:cx3="http://schemas.microsoft.com/office/drawing/2016/5/9/chartex" xmlns:cx4="http://schemas.microsoft.com/office/drawing/2016/5/10/chartex" xmlns:cx5="http://schemas.microsoft.com/office/drawing/2016/5/11/chartex" xmlns:mc="http://schemas.openxmlformats.org/markup-compatibility/2006" xmlns:o="urn:schemas-microsoft-com:office:office" xmlns:r="http://schemas.openxmlformats.org/officeDocument/2006/relationships" xmlns:m="http://schemas.openxmlformats.org/officeDocument/2006/math" xmlns:v="urn:schemas-microsoft-com:vml" xmlns:wp14="http://schemas.microsoft.com/office/word/2010/wordprocessingDrawing" xmlns:wp="http://schemas.openxmlformats.org/drawingml/2006/wordprocessingDrawing" xmlns:w10="urn:schemas-microsoft-com:office:word" xmlns:w="http://schemas.openxmlformats.org/wordprocessingml/2006/main" xmlns:w14="http://schemas.microsoft.com/office/word/2010/wordml" xmlns:w15="http://schemas.microsoft.com/office/word/2012/wordml" xmlns:w16se="http://schemas.microsoft.com/office/word/2015/wordml/symex" xmlns:wpg="http://schemas.microsoft.com/office/word/2010/wordprocessingGroup" xmlns:wpi="http://schemas.microsoft.com/office/word/2010/wordprocessingInk" xmlns:wne="http://schemas.microsoft.com/office/word/2006/wordml" xmlns:wps="http://schemas.microsoft.com/office/word/2010/wordprocessingShape" mc:Ignorable="w14 w15 w16se wp14">
+<w:document xmlns:wpc="http://schemas.microsoft.com/office/word/2010/wordprocessingCanvas" xmlns:mc="http://schemas.openxmlformats.org/markup-compatibility/2006" xmlns:o="urn:schemas-microsoft-com:office:office" xmlns:r="http://schemas.openxmlformats.org/officeDocument/2006/relationships" xmlns:m="http://schemas.openxmlformats.org/officeDocument/2006/math" xmlns:v="urn:schemas-microsoft-com:vml" xmlns:wp14="http://schemas.microsoft.com/office/word/2010/wordprocessingDrawing" xmlns:wp="http://schemas.openxmlformats.org/drawingml/2006/wordprocessingDrawing" xmlns:w10="urn:schemas-microsoft-com:office:word" xmlns:w="http://schemas.openxmlformats.org/wordprocessingml/2006/main" xmlns:w14="http://schemas.microsoft.com/office/word/2010/wordml" xmlns:w15="http://schemas.microsoft.com/office/word/2012/wordml" xmlns:wpg="http://schemas.microsoft.com/office/word/2010/wordprocessingGroup" xmlns:wpi="http://schemas.microsoft.com/office/word/2010/wordprocessingInk" xmlns:wne="http://schemas.microsoft.com/office/word/2006/wordml" xmlns:wps="http://schemas.microsoft.com/office/word/2010/wordprocessingShape" mc:Ignorable="w14 w15 wp14">
   <w:body>
     <w:p>
       <w:pPr>
@@ -19,8 +19,22 @@
           <w:szCs w:val="36"/>
           <w:lang w:eastAsia="da-DK"/>
         </w:rPr>
-        <w:t>Operations Kontrakter</w:t>
-      </w:r>
+        <w:t xml:space="preserve">Operations </w:t>
+      </w:r>
+      <w:proofErr w:type="spellStart"/>
+      <w:r>
+        <w:rPr>
+          <w:rFonts w:eastAsia="Times New Roman" w:cs="Calibri"/>
+          <w:b/>
+          <w:bCs/>
+          <w:color w:val="000000"/>
+          <w:sz w:val="36"/>
+          <w:szCs w:val="36"/>
+          <w:lang w:eastAsia="da-DK"/>
+        </w:rPr>
+        <w:t>Kontrakter</w:t>
+      </w:r>
+      <w:proofErr w:type="spellEnd"/>
     </w:p>
     <w:p>
       <w:pPr>
@@ -47,12 +61,14 @@
         </w:rPr>
         <w:t xml:space="preserve"> - </w:t>
       </w:r>
+      <w:proofErr w:type="spellStart"/>
       <w:r>
         <w:rPr>
           <w:lang w:val="da-DK"/>
         </w:rPr>
         <w:t>angivVinkel</w:t>
       </w:r>
+      <w:proofErr w:type="spellEnd"/>
       <w:r>
         <w:rPr>
           <w:lang w:val="da-DK"/>
@@ -93,11 +109,33 @@
         </w:rPr>
         <w:t xml:space="preserve"> </w:t>
       </w:r>
-      <w:r>
-        <w:rPr>
-          <w:lang w:val="da-DK"/>
-        </w:rPr>
-        <w:t>angivVinkel(grader, maaltTilLodret)</w:t>
+      <w:proofErr w:type="spellStart"/>
+      <w:r>
+        <w:rPr>
+          <w:lang w:val="da-DK"/>
+        </w:rPr>
+        <w:t>angivVinkel</w:t>
+      </w:r>
+      <w:proofErr w:type="spellEnd"/>
+      <w:r>
+        <w:rPr>
+          <w:lang w:val="da-DK"/>
+        </w:rPr>
+        <w:t xml:space="preserve">(grader, </w:t>
+      </w:r>
+      <w:proofErr w:type="spellStart"/>
+      <w:r>
+        <w:rPr>
+          <w:lang w:val="da-DK"/>
+        </w:rPr>
+        <w:t>maaltTilLodret</w:t>
+      </w:r>
+      <w:proofErr w:type="spellEnd"/>
+      <w:r>
+        <w:rPr>
+          <w:lang w:val="da-DK"/>
+        </w:rPr>
+        <w:t>)</w:t>
       </w:r>
     </w:p>
     <w:p>
@@ -160,12 +198,14 @@
           <w:lang w:val="da-DK"/>
         </w:rPr>
       </w:pPr>
+      <w:proofErr w:type="gramStart"/>
       <w:r>
         <w:rPr>
           <w:lang w:val="da-DK"/>
         </w:rPr>
         <w:t>ingen</w:t>
       </w:r>
+      <w:proofErr w:type="gramEnd"/>
     </w:p>
     <w:p>
       <w:pPr>
@@ -201,52 +241,132 @@
         </w:rPr>
         <w:t>En instans</w:t>
       </w:r>
-      <w:bookmarkStart w:id="0" w:name="_GoBack"/>
-      <w:bookmarkEnd w:id="0"/>
-      <w:r>
-        <w:rPr>
-          <w:lang w:val="da-DK"/>
-        </w:rPr>
-        <w:t xml:space="preserve"> v af Vinkel er oprettet.</w:t>
-      </w:r>
-    </w:p>
-    <w:p>
-      <w:pPr>
-        <w:rPr>
-          <w:lang w:val="da-DK"/>
-        </w:rPr>
-      </w:pPr>
-      <w:r>
-        <w:rPr>
-          <w:lang w:val="da-DK"/>
-        </w:rPr>
-        <w:t>v.grader er sat til grader.</w:t>
-      </w:r>
-    </w:p>
-    <w:p>
-      <w:pPr>
-        <w:rPr>
-          <w:lang w:val="da-DK"/>
-        </w:rPr>
-      </w:pPr>
-      <w:r>
-        <w:rPr>
-          <w:lang w:val="da-DK"/>
-        </w:rPr>
-        <w:t>v.maaltTilLodret er sat til maaltTilLodret</w:t>
-      </w:r>
-    </w:p>
-    <w:p>
-      <w:pPr>
-        <w:rPr>
-          <w:lang w:val="da-DK"/>
-        </w:rPr>
-      </w:pPr>
-      <w:r>
-        <w:rPr>
-          <w:lang w:val="da-DK"/>
-        </w:rPr>
-        <w:t xml:space="preserve">hvis maaltTilLodret er sand: </w:t>
+      <w:r>
+        <w:rPr>
+          <w:lang w:val="da-DK"/>
+        </w:rPr>
+        <w:t xml:space="preserve"> v</w:t>
+      </w:r>
+      <w:r>
+        <w:rPr>
+          <w:lang w:val="da-DK"/>
+        </w:rPr>
+        <w:t>inkel</w:t>
+      </w:r>
+      <w:r>
+        <w:rPr>
+          <w:lang w:val="da-DK"/>
+        </w:rPr>
+        <w:t xml:space="preserve"> af Vinkel er oprettet.</w:t>
+      </w:r>
+    </w:p>
+    <w:p>
+      <w:pPr>
+        <w:rPr>
+          <w:lang w:val="da-DK"/>
+        </w:rPr>
+      </w:pPr>
+      <w:proofErr w:type="spellStart"/>
+      <w:r>
+        <w:rPr>
+          <w:lang w:val="da-DK"/>
+        </w:rPr>
+        <w:t>v</w:t>
+      </w:r>
+      <w:r>
+        <w:rPr>
+          <w:lang w:val="da-DK"/>
+        </w:rPr>
+        <w:t>inkel</w:t>
+      </w:r>
+      <w:r>
+        <w:rPr>
+          <w:lang w:val="da-DK"/>
+        </w:rPr>
+        <w:t>.grader</w:t>
+      </w:r>
+      <w:proofErr w:type="spellEnd"/>
+      <w:r>
+        <w:rPr>
+          <w:lang w:val="da-DK"/>
+        </w:rPr>
+        <w:t xml:space="preserve"> er sat til grader.</w:t>
+      </w:r>
+    </w:p>
+    <w:p>
+      <w:pPr>
+        <w:rPr>
+          <w:lang w:val="da-DK"/>
+        </w:rPr>
+      </w:pPr>
+      <w:proofErr w:type="spellStart"/>
+      <w:r>
+        <w:rPr>
+          <w:lang w:val="da-DK"/>
+        </w:rPr>
+        <w:t>v</w:t>
+      </w:r>
+      <w:r>
+        <w:rPr>
+          <w:lang w:val="da-DK"/>
+        </w:rPr>
+        <w:t>inkel</w:t>
+      </w:r>
+      <w:r>
+        <w:rPr>
+          <w:lang w:val="da-DK"/>
+        </w:rPr>
+        <w:t>.maaltTilLodret</w:t>
+      </w:r>
+      <w:proofErr w:type="spellEnd"/>
+      <w:r>
+        <w:rPr>
+          <w:lang w:val="da-DK"/>
+        </w:rPr>
+        <w:t xml:space="preserve"> er sat til </w:t>
+      </w:r>
+      <w:proofErr w:type="spellStart"/>
+      <w:r>
+        <w:rPr>
+          <w:lang w:val="da-DK"/>
+        </w:rPr>
+        <w:t>maaltTilLodret</w:t>
+      </w:r>
+      <w:proofErr w:type="spellEnd"/>
+    </w:p>
+    <w:p>
+      <w:pPr>
+        <w:rPr>
+          <w:lang w:val="da-DK"/>
+        </w:rPr>
+      </w:pPr>
+      <w:proofErr w:type="gramStart"/>
+      <w:r>
+        <w:rPr>
+          <w:lang w:val="da-DK"/>
+        </w:rPr>
+        <w:t>hvis</w:t>
+      </w:r>
+      <w:proofErr w:type="gramEnd"/>
+      <w:r>
+        <w:rPr>
+          <w:lang w:val="da-DK"/>
+        </w:rPr>
+        <w:t xml:space="preserve"> </w:t>
+      </w:r>
+      <w:proofErr w:type="spellStart"/>
+      <w:r>
+        <w:rPr>
+          <w:lang w:val="da-DK"/>
+        </w:rPr>
+        <w:t>maaltTilLodret</w:t>
+      </w:r>
+      <w:proofErr w:type="spellEnd"/>
+      <w:r>
+        <w:rPr>
+          <w:lang w:val="da-DK"/>
+        </w:rPr>
+        <w:t xml:space="preserve"> er sand: </w:t>
       </w:r>
     </w:p>
     <w:p>
@@ -261,12 +381,36 @@
         </w:rPr>
         <w:tab/>
       </w:r>
-      <w:r>
-        <w:rPr>
-          <w:lang w:val="da-DK"/>
-        </w:rPr>
-        <w:t>vinkelIGraderMaaltTilLodret er sat til v.grader.</w:t>
-      </w:r>
+      <w:proofErr w:type="spellStart"/>
+      <w:proofErr w:type="gramStart"/>
+      <w:r>
+        <w:rPr>
+          <w:lang w:val="da-DK"/>
+        </w:rPr>
+        <w:t>vinkelIGraderMaa</w:t>
+      </w:r>
+      <w:r>
+        <w:rPr>
+          <w:lang w:val="da-DK"/>
+        </w:rPr>
+        <w:t>ltTilLodret</w:t>
+      </w:r>
+      <w:proofErr w:type="spellEnd"/>
+      <w:proofErr w:type="gramEnd"/>
+      <w:r>
+        <w:rPr>
+          <w:lang w:val="da-DK"/>
+        </w:rPr>
+        <w:t xml:space="preserve"> er sat til </w:t>
+      </w:r>
+      <w:proofErr w:type="spellStart"/>
+      <w:r>
+        <w:rPr>
+          <w:lang w:val="da-DK"/>
+        </w:rPr>
+        <w:t>vinkel.grader</w:t>
+      </w:r>
+      <w:proofErr w:type="spellEnd"/>
     </w:p>
     <w:p>
       <w:pPr>
@@ -279,20 +423,265 @@
           <w:lang w:val="da-DK"/>
         </w:rPr>
         <w:tab/>
-        <w:t>vinkelIGraderMaaltTilVandret er sat til 90 - v.grader .</w:t>
-      </w:r>
-    </w:p>
-    <w:p>
-      <w:pPr>
-        <w:rPr>
-          <w:lang w:val="da-DK"/>
-        </w:rPr>
-      </w:pPr>
-      <w:r>
-        <w:rPr>
-          <w:lang w:val="da-DK"/>
-        </w:rPr>
-        <w:t xml:space="preserve">ellers </w:t>
+      </w:r>
+      <w:proofErr w:type="spellStart"/>
+      <w:proofErr w:type="gramStart"/>
+      <w:r>
+        <w:rPr>
+          <w:lang w:val="da-DK"/>
+        </w:rPr>
+        <w:t>vinkelIGraderMaaltTilVa</w:t>
+      </w:r>
+      <w:r>
+        <w:rPr>
+          <w:lang w:val="da-DK"/>
+        </w:rPr>
+        <w:t>ndret</w:t>
+      </w:r>
+      <w:proofErr w:type="spellEnd"/>
+      <w:proofErr w:type="gramEnd"/>
+      <w:r>
+        <w:rPr>
+          <w:lang w:val="da-DK"/>
+        </w:rPr>
+        <w:t xml:space="preserve"> er sat til 90 - </w:t>
+      </w:r>
+      <w:proofErr w:type="spellStart"/>
+      <w:r>
+        <w:rPr>
+          <w:lang w:val="da-DK"/>
+        </w:rPr>
+        <w:t>vinkel.grader</w:t>
+      </w:r>
+      <w:proofErr w:type="spellEnd"/>
+      <w:r>
+        <w:rPr>
+          <w:lang w:val="da-DK"/>
+        </w:rPr>
+        <w:t xml:space="preserve"> </w:t>
+      </w:r>
+    </w:p>
+    <w:p>
+      <w:pPr>
+        <w:spacing w:after="0" w:line="240" w:lineRule="auto"/>
+        <w:ind w:left="720"/>
+        <w:rPr>
+          <w:rFonts w:eastAsia="Times New Roman" w:cs="Calibri"/>
+          <w:color w:val="000000"/>
+          <w:sz w:val="24"/>
+          <w:szCs w:val="24"/>
+          <w:lang w:eastAsia="da-DK"/>
+        </w:rPr>
+      </w:pPr>
+      <w:proofErr w:type="spellStart"/>
+      <w:r>
+        <w:rPr>
+          <w:rFonts w:eastAsia="Times New Roman" w:cs="Calibri"/>
+          <w:color w:val="000000"/>
+          <w:sz w:val="24"/>
+          <w:szCs w:val="24"/>
+          <w:lang w:eastAsia="da-DK"/>
+        </w:rPr>
+        <w:t>vinkel</w:t>
+      </w:r>
+      <w:r>
+        <w:rPr>
+          <w:rFonts w:eastAsia="Times New Roman" w:cs="Calibri"/>
+          <w:color w:val="000000"/>
+          <w:sz w:val="24"/>
+          <w:szCs w:val="24"/>
+          <w:lang w:eastAsia="da-DK"/>
+        </w:rPr>
+        <w:t>.mellemregning</w:t>
+      </w:r>
+      <w:proofErr w:type="spellEnd"/>
+      <w:r>
+        <w:rPr>
+          <w:rFonts w:eastAsia="Times New Roman" w:cs="Calibri"/>
+          <w:color w:val="000000"/>
+          <w:sz w:val="24"/>
+          <w:szCs w:val="24"/>
+          <w:lang w:eastAsia="da-DK"/>
+        </w:rPr>
+        <w:t xml:space="preserve"> </w:t>
+      </w:r>
+      <w:proofErr w:type="spellStart"/>
+      <w:r>
+        <w:rPr>
+          <w:rFonts w:eastAsia="Times New Roman" w:cs="Calibri"/>
+          <w:color w:val="000000"/>
+          <w:sz w:val="24"/>
+          <w:szCs w:val="24"/>
+          <w:lang w:eastAsia="da-DK"/>
+        </w:rPr>
+        <w:t>blev</w:t>
+      </w:r>
+      <w:proofErr w:type="spellEnd"/>
+      <w:r>
+        <w:rPr>
+          <w:rFonts w:eastAsia="Times New Roman" w:cs="Calibri"/>
+          <w:color w:val="000000"/>
+          <w:sz w:val="24"/>
+          <w:szCs w:val="24"/>
+          <w:lang w:eastAsia="da-DK"/>
+        </w:rPr>
+        <w:t xml:space="preserve"> sat </w:t>
+      </w:r>
+      <w:proofErr w:type="spellStart"/>
+      <w:proofErr w:type="gramStart"/>
+      <w:r>
+        <w:rPr>
+          <w:rFonts w:eastAsia="Times New Roman" w:cs="Calibri"/>
+          <w:color w:val="000000"/>
+          <w:sz w:val="24"/>
+          <w:szCs w:val="24"/>
+          <w:lang w:eastAsia="da-DK"/>
+        </w:rPr>
+        <w:t>til</w:t>
+      </w:r>
+      <w:proofErr w:type="spellEnd"/>
+      <w:r>
+        <w:rPr>
+          <w:rFonts w:eastAsia="Times New Roman" w:cs="Calibri"/>
+          <w:color w:val="000000"/>
+          <w:sz w:val="24"/>
+          <w:szCs w:val="24"/>
+          <w:lang w:eastAsia="da-DK"/>
+        </w:rPr>
+        <w:t xml:space="preserve"> ”</w:t>
+      </w:r>
+      <w:proofErr w:type="gramEnd"/>
+      <w:r>
+        <w:rPr>
+          <w:lang w:val="da-DK"/>
+        </w:rPr>
+        <w:t xml:space="preserve"> </w:t>
+      </w:r>
+      <w:proofErr w:type="spellStart"/>
+      <w:r>
+        <w:rPr>
+          <w:lang w:val="da-DK"/>
+        </w:rPr>
+        <w:t>vinkelIGraderMaaltTilLodret</w:t>
+      </w:r>
+      <w:proofErr w:type="spellEnd"/>
+      <w:r>
+        <w:rPr>
+          <w:lang w:val="da-DK"/>
+        </w:rPr>
+        <w:t xml:space="preserve"> = </w:t>
+      </w:r>
+      <w:proofErr w:type="spellStart"/>
+      <w:r>
+        <w:rPr>
+          <w:lang w:val="da-DK"/>
+        </w:rPr>
+        <w:t>vinkel.grader</w:t>
+      </w:r>
+      <w:proofErr w:type="spellEnd"/>
+      <w:r>
+        <w:rPr>
+          <w:lang w:val="da-DK"/>
+        </w:rPr>
+        <w:t xml:space="preserve"> \n</w:t>
+      </w:r>
+      <w:r>
+        <w:rPr>
+          <w:rFonts w:eastAsia="Times New Roman" w:cs="Calibri"/>
+          <w:color w:val="000000"/>
+          <w:sz w:val="24"/>
+          <w:szCs w:val="24"/>
+          <w:lang w:eastAsia="da-DK"/>
+        </w:rPr>
+        <w:t xml:space="preserve">”  + </w:t>
+      </w:r>
+      <w:r>
+        <w:rPr>
+          <w:rFonts w:eastAsia="Times New Roman" w:cs="Calibri"/>
+          <w:color w:val="000000"/>
+          <w:sz w:val="24"/>
+          <w:szCs w:val="24"/>
+          <w:lang w:eastAsia="da-DK"/>
+        </w:rPr>
+        <w:t>“</w:t>
+      </w:r>
+      <w:proofErr w:type="spellStart"/>
+      <w:r>
+        <w:rPr>
+          <w:lang w:val="da-DK"/>
+        </w:rPr>
+        <w:t>vinkelIGraderMaaltTilVandret</w:t>
+      </w:r>
+      <w:proofErr w:type="spellEnd"/>
+      <w:r>
+        <w:rPr>
+          <w:rFonts w:eastAsia="Times New Roman" w:cs="Calibri"/>
+          <w:color w:val="000000"/>
+          <w:sz w:val="24"/>
+          <w:szCs w:val="24"/>
+          <w:lang w:eastAsia="da-DK"/>
+        </w:rPr>
+        <w:t xml:space="preserve"> = 90 - </w:t>
+      </w:r>
+      <w:proofErr w:type="spellStart"/>
+      <w:r>
+        <w:rPr>
+          <w:rFonts w:eastAsia="Times New Roman" w:cs="Calibri"/>
+          <w:color w:val="000000"/>
+          <w:sz w:val="24"/>
+          <w:szCs w:val="24"/>
+          <w:lang w:eastAsia="da-DK"/>
+        </w:rPr>
+        <w:t>vinkel.grader</w:t>
+      </w:r>
+      <w:proofErr w:type="spellEnd"/>
+      <w:r>
+        <w:rPr>
+          <w:rFonts w:eastAsia="Times New Roman" w:cs="Calibri"/>
+          <w:color w:val="000000"/>
+          <w:sz w:val="24"/>
+          <w:szCs w:val="24"/>
+          <w:lang w:eastAsia="da-DK"/>
+        </w:rPr>
+        <w:t xml:space="preserve"> </w:t>
+      </w:r>
+      <w:r>
+        <w:rPr>
+          <w:rFonts w:eastAsia="Times New Roman" w:cs="Calibri"/>
+          <w:color w:val="000000"/>
+          <w:sz w:val="24"/>
+          <w:szCs w:val="24"/>
+          <w:lang w:eastAsia="da-DK"/>
+        </w:rPr>
+        <w:t>”</w:t>
+      </w:r>
+    </w:p>
+    <w:p>
+      <w:pPr>
+        <w:rPr>
+          <w:lang w:val="da-DK"/>
+        </w:rPr>
+      </w:pPr>
+    </w:p>
+    <w:p>
+      <w:pPr>
+        <w:rPr>
+          <w:lang w:val="da-DK"/>
+        </w:rPr>
+      </w:pPr>
+      <w:proofErr w:type="gramStart"/>
+      <w:r>
+        <w:rPr>
+          <w:lang w:val="da-DK"/>
+        </w:rPr>
+        <w:t>ellers</w:t>
+      </w:r>
+      <w:proofErr w:type="gramEnd"/>
+      <w:r>
+        <w:rPr>
+          <w:lang w:val="da-DK"/>
+        </w:rPr>
+        <w:t xml:space="preserve"> </w:t>
       </w:r>
     </w:p>
     <w:p>
@@ -302,12 +691,36 @@
           <w:lang w:val="da-DK"/>
         </w:rPr>
       </w:pPr>
-      <w:r>
-        <w:rPr>
-          <w:lang w:val="da-DK"/>
-        </w:rPr>
-        <w:t>vinkelIGraderMaaltTilLodret er sat til 90 -  v.grader.</w:t>
-      </w:r>
+      <w:proofErr w:type="spellStart"/>
+      <w:proofErr w:type="gramStart"/>
+      <w:r>
+        <w:rPr>
+          <w:lang w:val="da-DK"/>
+        </w:rPr>
+        <w:t>vinkelIGraderMaaltTilL</w:t>
+      </w:r>
+      <w:r>
+        <w:rPr>
+          <w:lang w:val="da-DK"/>
+        </w:rPr>
+        <w:t>odret</w:t>
+      </w:r>
+      <w:proofErr w:type="spellEnd"/>
+      <w:proofErr w:type="gramEnd"/>
+      <w:r>
+        <w:rPr>
+          <w:lang w:val="da-DK"/>
+        </w:rPr>
+        <w:t xml:space="preserve"> er sat til 90 -  </w:t>
+      </w:r>
+      <w:proofErr w:type="spellStart"/>
+      <w:r>
+        <w:rPr>
+          <w:lang w:val="da-DK"/>
+        </w:rPr>
+        <w:t>vinkel.grader</w:t>
+      </w:r>
+      <w:proofErr w:type="spellEnd"/>
     </w:p>
     <w:p>
       <w:pPr>
@@ -316,11 +729,220 @@
           <w:lang w:val="da-DK"/>
         </w:rPr>
       </w:pPr>
-      <w:r>
-        <w:rPr>
-          <w:lang w:val="da-DK"/>
-        </w:rPr>
-        <w:t>vinkelIGraderMaaltTilVandret er sat til v.grader .</w:t>
+      <w:proofErr w:type="spellStart"/>
+      <w:proofErr w:type="gramStart"/>
+      <w:r>
+        <w:rPr>
+          <w:lang w:val="da-DK"/>
+        </w:rPr>
+        <w:t>vinkelIGraderMaaltTilVandret</w:t>
+      </w:r>
+      <w:proofErr w:type="spellEnd"/>
+      <w:proofErr w:type="gramEnd"/>
+      <w:r>
+        <w:rPr>
+          <w:lang w:val="da-DK"/>
+        </w:rPr>
+        <w:t xml:space="preserve"> er sat til </w:t>
+      </w:r>
+      <w:proofErr w:type="spellStart"/>
+      <w:r>
+        <w:rPr>
+          <w:lang w:val="da-DK"/>
+        </w:rPr>
+        <w:t>vinkel.grader</w:t>
+      </w:r>
+      <w:proofErr w:type="spellEnd"/>
+      <w:r>
+        <w:rPr>
+          <w:lang w:val="da-DK"/>
+        </w:rPr>
+        <w:t xml:space="preserve"> </w:t>
+      </w:r>
+    </w:p>
+    <w:p>
+      <w:pPr>
+        <w:spacing w:after="0" w:line="240" w:lineRule="auto"/>
+        <w:ind w:left="720"/>
+        <w:rPr>
+          <w:lang w:val="da-DK"/>
+        </w:rPr>
+      </w:pPr>
+      <w:proofErr w:type="spellStart"/>
+      <w:r>
+        <w:rPr>
+          <w:rFonts w:eastAsia="Times New Roman" w:cs="Calibri"/>
+          <w:color w:val="000000"/>
+          <w:sz w:val="24"/>
+          <w:szCs w:val="24"/>
+          <w:lang w:eastAsia="da-DK"/>
+        </w:rPr>
+        <w:t>vinkel.mellemregning</w:t>
+      </w:r>
+      <w:proofErr w:type="spellEnd"/>
+      <w:r>
+        <w:rPr>
+          <w:rFonts w:eastAsia="Times New Roman" w:cs="Calibri"/>
+          <w:color w:val="000000"/>
+          <w:sz w:val="24"/>
+          <w:szCs w:val="24"/>
+          <w:lang w:eastAsia="da-DK"/>
+        </w:rPr>
+        <w:t xml:space="preserve"> </w:t>
+      </w:r>
+      <w:proofErr w:type="spellStart"/>
+      <w:r>
+        <w:rPr>
+          <w:rFonts w:eastAsia="Times New Roman" w:cs="Calibri"/>
+          <w:color w:val="000000"/>
+          <w:sz w:val="24"/>
+          <w:szCs w:val="24"/>
+          <w:lang w:eastAsia="da-DK"/>
+        </w:rPr>
+        <w:t>blev</w:t>
+      </w:r>
+      <w:proofErr w:type="spellEnd"/>
+      <w:r>
+        <w:rPr>
+          <w:rFonts w:eastAsia="Times New Roman" w:cs="Calibri"/>
+          <w:color w:val="000000"/>
+          <w:sz w:val="24"/>
+          <w:szCs w:val="24"/>
+          <w:lang w:eastAsia="da-DK"/>
+        </w:rPr>
+        <w:t xml:space="preserve"> sat </w:t>
+      </w:r>
+      <w:proofErr w:type="spellStart"/>
+      <w:proofErr w:type="gramStart"/>
+      <w:r>
+        <w:rPr>
+          <w:rFonts w:eastAsia="Times New Roman" w:cs="Calibri"/>
+          <w:color w:val="000000"/>
+          <w:sz w:val="24"/>
+          <w:szCs w:val="24"/>
+          <w:lang w:eastAsia="da-DK"/>
+        </w:rPr>
+        <w:t>til</w:t>
+      </w:r>
+      <w:proofErr w:type="spellEnd"/>
+      <w:r>
+        <w:rPr>
+          <w:rFonts w:eastAsia="Times New Roman" w:cs="Calibri"/>
+          <w:color w:val="000000"/>
+          <w:sz w:val="24"/>
+          <w:szCs w:val="24"/>
+          <w:lang w:eastAsia="da-DK"/>
+        </w:rPr>
+        <w:t xml:space="preserve"> ”</w:t>
+      </w:r>
+      <w:proofErr w:type="gramEnd"/>
+      <w:r>
+        <w:rPr>
+          <w:lang w:val="da-DK"/>
+        </w:rPr>
+        <w:t xml:space="preserve"> </w:t>
+      </w:r>
+      <w:proofErr w:type="spellStart"/>
+      <w:r>
+        <w:rPr>
+          <w:lang w:val="da-DK"/>
+        </w:rPr>
+        <w:t>vinkelIGraderMaaltTilLodret</w:t>
+      </w:r>
+      <w:proofErr w:type="spellEnd"/>
+      <w:r>
+        <w:rPr>
+          <w:lang w:val="da-DK"/>
+        </w:rPr>
+        <w:t xml:space="preserve"> = </w:t>
+      </w:r>
+      <w:r>
+        <w:rPr>
+          <w:rFonts w:eastAsia="Times New Roman" w:cs="Calibri"/>
+          <w:color w:val="000000"/>
+          <w:sz w:val="24"/>
+          <w:szCs w:val="24"/>
+          <w:lang w:eastAsia="da-DK"/>
+        </w:rPr>
+        <w:t xml:space="preserve">90 - </w:t>
+      </w:r>
+      <w:proofErr w:type="spellStart"/>
+      <w:r>
+        <w:rPr>
+          <w:rFonts w:eastAsia="Times New Roman" w:cs="Calibri"/>
+          <w:color w:val="000000"/>
+          <w:sz w:val="24"/>
+          <w:szCs w:val="24"/>
+          <w:lang w:eastAsia="da-DK"/>
+        </w:rPr>
+        <w:t>vinkel.grader</w:t>
+      </w:r>
+      <w:proofErr w:type="spellEnd"/>
+      <w:r>
+        <w:rPr>
+          <w:rFonts w:eastAsia="Times New Roman" w:cs="Calibri"/>
+          <w:color w:val="000000"/>
+          <w:sz w:val="24"/>
+          <w:szCs w:val="24"/>
+          <w:lang w:eastAsia="da-DK"/>
+        </w:rPr>
+        <w:t xml:space="preserve"> \n</w:t>
+      </w:r>
+      <w:r>
+        <w:rPr>
+          <w:rFonts w:eastAsia="Times New Roman" w:cs="Calibri"/>
+          <w:color w:val="000000"/>
+          <w:sz w:val="24"/>
+          <w:szCs w:val="24"/>
+          <w:lang w:eastAsia="da-DK"/>
+        </w:rPr>
+        <w:t>”  + “</w:t>
+      </w:r>
+      <w:proofErr w:type="spellStart"/>
+      <w:r>
+        <w:rPr>
+          <w:lang w:val="da-DK"/>
+        </w:rPr>
+        <w:t>vinkelIGraderMaaltTilVandret</w:t>
+      </w:r>
+      <w:proofErr w:type="spellEnd"/>
+      <w:r>
+        <w:rPr>
+          <w:rFonts w:eastAsia="Times New Roman" w:cs="Calibri"/>
+          <w:color w:val="000000"/>
+          <w:sz w:val="24"/>
+          <w:szCs w:val="24"/>
+          <w:lang w:eastAsia="da-DK"/>
+        </w:rPr>
+        <w:t xml:space="preserve"> =</w:t>
+      </w:r>
+      <w:r>
+        <w:rPr>
+          <w:rFonts w:eastAsia="Times New Roman" w:cs="Calibri"/>
+          <w:color w:val="000000"/>
+          <w:sz w:val="24"/>
+          <w:szCs w:val="24"/>
+          <w:lang w:eastAsia="da-DK"/>
+        </w:rPr>
+        <w:t xml:space="preserve"> </w:t>
+      </w:r>
+      <w:proofErr w:type="spellStart"/>
+      <w:r>
+        <w:rPr>
+          <w:lang w:val="da-DK"/>
+        </w:rPr>
+        <w:t>vinkel.grader</w:t>
+      </w:r>
+      <w:proofErr w:type="spellEnd"/>
+      <w:r>
+        <w:rPr>
+          <w:rFonts w:eastAsia="Times New Roman" w:cs="Calibri"/>
+          <w:color w:val="000000"/>
+          <w:sz w:val="24"/>
+          <w:szCs w:val="24"/>
+          <w:lang w:eastAsia="da-DK"/>
+        </w:rPr>
+        <w:t>”</w:t>
       </w:r>
     </w:p>
     <w:p>
@@ -337,12 +959,16 @@
           <w:lang w:val="da-DK"/>
         </w:rPr>
       </w:pPr>
+      <w:proofErr w:type="spellStart"/>
+      <w:proofErr w:type="gramStart"/>
       <w:r>
         <w:rPr>
           <w:lang w:val="da-DK"/>
         </w:rPr>
         <w:t>vinkelIGraderMaaltTilVandret</w:t>
       </w:r>
+      <w:proofErr w:type="spellEnd"/>
+      <w:proofErr w:type="gramEnd"/>
       <w:r>
         <w:rPr>
           <w:lang w:val="da-DK"/>
@@ -356,11 +982,21 @@
           <w:lang w:val="da-DK"/>
         </w:rPr>
       </w:pPr>
-      <w:r>
-        <w:rPr>
-          <w:lang w:val="da-DK"/>
-        </w:rPr>
-        <w:t>vinkelIGraderMaaltTilLodret er præsenteret</w:t>
+      <w:proofErr w:type="spellStart"/>
+      <w:proofErr w:type="gramStart"/>
+      <w:r>
+        <w:rPr>
+          <w:lang w:val="da-DK"/>
+        </w:rPr>
+        <w:t>vinkelIGraderMaaltTilLodret</w:t>
+      </w:r>
+      <w:proofErr w:type="spellEnd"/>
+      <w:proofErr w:type="gramEnd"/>
+      <w:r>
+        <w:rPr>
+          <w:lang w:val="da-DK"/>
+        </w:rPr>
+        <w:t xml:space="preserve"> er præsenteret</w:t>
       </w:r>
     </w:p>
     <w:p>
@@ -401,7 +1037,7 @@
 </file>
 
 <file path=word/styles.xml><?xml version="1.0" encoding="utf-8"?>
-<w:styles xmlns:mc="http://schemas.openxmlformats.org/markup-compatibility/2006" xmlns:r="http://schemas.openxmlformats.org/officeDocument/2006/relationships" xmlns:w="http://schemas.openxmlformats.org/wordprocessingml/2006/main" xmlns:w14="http://schemas.microsoft.com/office/word/2010/wordml" xmlns:w15="http://schemas.microsoft.com/office/word/2012/wordml" xmlns:w16se="http://schemas.microsoft.com/office/word/2015/wordml/symex" mc:Ignorable="w14 w15 w16se">
+<w:styles xmlns:mc="http://schemas.openxmlformats.org/markup-compatibility/2006" xmlns:r="http://schemas.openxmlformats.org/officeDocument/2006/relationships" xmlns:w="http://schemas.openxmlformats.org/wordprocessingml/2006/main" xmlns:w14="http://schemas.microsoft.com/office/word/2010/wordml" xmlns:w15="http://schemas.microsoft.com/office/word/2012/wordml" mc:Ignorable="w14 w15">
   <w:docDefaults>
     <w:rPrDefault>
       <w:rPr>
@@ -417,7 +1053,7 @@
       </w:pPr>
     </w:pPrDefault>
   </w:docDefaults>
-  <w:latentStyles w:defLockedState="0" w:defUIPriority="99" w:defSemiHidden="0" w:defUnhideWhenUsed="0" w:defQFormat="0" w:count="374">
+  <w:latentStyles w:defLockedState="0" w:defUIPriority="99" w:defSemiHidden="0" w:defUnhideWhenUsed="0" w:defQFormat="0" w:count="371">
     <w:lsdException w:name="Normal" w:uiPriority="0" w:qFormat="1"/>
     <w:lsdException w:name="heading 1" w:uiPriority="9" w:qFormat="1"/>
     <w:lsdException w:name="heading 2" w:semiHidden="1" w:uiPriority="9" w:unhideWhenUsed="1" w:qFormat="1"/>
@@ -789,13 +1425,11 @@
     <w:lsdException w:name="List Table 5 Dark Accent 6" w:uiPriority="50"/>
     <w:lsdException w:name="List Table 6 Colorful Accent 6" w:uiPriority="51"/>
     <w:lsdException w:name="List Table 7 Colorful Accent 6" w:uiPriority="52"/>
-    <w:lsdException w:name="Mention" w:semiHidden="1" w:unhideWhenUsed="1"/>
-    <w:lsdException w:name="Smart Hyperlink" w:semiHidden="1" w:unhideWhenUsed="1"/>
-    <w:lsdException w:name="Hashtag" w:semiHidden="1" w:unhideWhenUsed="1"/>
   </w:latentStyles>
   <w:style w:type="paragraph" w:default="1" w:styleId="Normal">
     <w:name w:val="Normal"/>
     <w:qFormat/>
+    <w:rsid w:val="004E3C60"/>
   </w:style>
   <w:style w:type="paragraph" w:styleId="Overskrift1">
     <w:name w:val="heading 1"/>

</xml_diff>